<commit_message>
added training research compliance, etc.
</commit_message>
<xml_diff>
--- a/urop-skin-microbiome-project.docx
+++ b/urop-skin-microbiome-project.docx
@@ -18,13 +18,13 @@
         <w:t xml:space="preserve">Alexis Shulga, Brianna Correa, Marguerite Butler</w:t>
       </w:r>
     </w:p>
-    <w:bookmarkStart w:id="20" w:name="project-description"/>
+    <w:bookmarkStart w:id="20" w:name="project-description-1500-character-limit"/>
     <w:p>
       <w:pPr>
         <w:pStyle w:val="Heading2"/>
       </w:pPr>
       <w:r>
-        <w:t xml:space="preserve">Project Description</w:t>
+        <w:t xml:space="preserve">Project Description (1500 character limit)</w:t>
       </w:r>
     </w:p>
     <w:p>
@@ -107,13 +107,13 @@
       </w:r>
     </w:p>
     <w:bookmarkEnd w:id="20"/>
-    <w:bookmarkStart w:id="21" w:name="signficance"/>
+    <w:bookmarkStart w:id="21" w:name="signficance-1500-character-limit"/>
     <w:p>
       <w:pPr>
         <w:pStyle w:val="Heading2"/>
       </w:pPr>
       <w:r>
-        <w:t xml:space="preserve">Signficance</w:t>
+        <w:t xml:space="preserve">Signficance (1500 character limit)</w:t>
       </w:r>
     </w:p>
     <w:p>
@@ -197,13 +197,13 @@
       </w:r>
     </w:p>
     <w:bookmarkEnd w:id="21"/>
-    <w:bookmarkStart w:id="55" w:name="processmethodology"/>
+    <w:bookmarkStart w:id="22" w:name="processmethodology-1500-character-limit"/>
     <w:p>
       <w:pPr>
         <w:pStyle w:val="Heading2"/>
       </w:pPr>
       <w:r>
-        <w:t xml:space="preserve">Process/Methodology</w:t>
+        <w:t xml:space="preserve">Process/Methodology (1500 character limit)</w:t>
       </w:r>
     </w:p>
     <w:p>
@@ -270,8 +270,115 @@
         <w:t xml:space="preserve">. Similarly, network cluster analysis should reveal which factor is dominant (microhabitat, site, or host genus). We will also assess the strength of correlations between microbial and fungal taxa, and dominance of taxa of interest.</w:t>
       </w:r>
     </w:p>
-    <w:bookmarkStart w:id="54" w:name="refs"/>
-    <w:bookmarkStart w:id="23" w:name="ref-Bates:2022"/>
+    <w:bookmarkEnd w:id="22"/>
+    <w:bookmarkStart w:id="23" w:name="timetable-1500-character-limit"/>
+    <w:p>
+      <w:pPr>
+        <w:pStyle w:val="Heading2"/>
+      </w:pPr>
+      <w:r>
+        <w:t xml:space="preserve">Timetable (1500 character limit)</w:t>
+      </w:r>
+    </w:p>
+    <w:p>
+      <w:pPr>
+        <w:pStyle w:val="FirstParagraph"/>
+      </w:pPr>
+      <w:r>
+        <w:t xml:space="preserve">The project will begin Summer 2025 and will end Fall 2025. The applicant is currently training with the Butler Lab. The samples are in the lab and Alexis will have the necessary training in DNA extraction, PCR, and sequencing to start the experiments in this proposal in the Summer of 2025. Alexis will be here in Hawaii and have aqequate time to perform the experiments. Sample preparation and DNA extraction will be completed by June. Next-Gen sequencing will be completed in July, with bioinformatic analysis in August. We will simultaneously begin data science and analysis training in August to conduct microbime diversity and compositional analysis</w:t>
+      </w:r>
+      <w:r>
+        <w:t xml:space="preserve"> </w:t>
+      </w:r>
+      <w:r>
+        <w:t xml:space="preserve">Butler (2023b)</w:t>
+      </w:r>
+      <w:r>
+        <w:t xml:space="preserve">. August and September will be spent producing analyses and figures to address hypotheses. The remaining time in October to Mid-November will allow for writing up the results in the form of the Project Completion report. Alexis will present a poster at the UH Manoa Undergraduate Research Showcase in December 2025.</w:t>
+      </w:r>
+    </w:p>
+    <w:bookmarkEnd w:id="23"/>
+    <w:bookmarkStart w:id="24" w:name="Xa9c00820123f279c1f8001416d7f437be3a412d"/>
+    <w:p>
+      <w:pPr>
+        <w:pStyle w:val="Heading2"/>
+      </w:pPr>
+      <w:r>
+        <w:t xml:space="preserve">Applicant’s Role: Explain your responsibility for the proposed project and describe the expected learning outcomes. Explain your role in 1) writing the proposed project 2) carrying out the proposed project and 3) describe the personal, professional, and/or academic benefits that you expect to gain from your role in this project. (1500 Character Limit)</w:t>
+      </w:r>
+    </w:p>
+    <w:bookmarkEnd w:id="24"/>
+    <w:bookmarkStart w:id="25" w:name="biographical-sketch-1500-character-limit"/>
+    <w:p>
+      <w:pPr>
+        <w:pStyle w:val="Heading2"/>
+      </w:pPr>
+      <w:r>
+        <w:t xml:space="preserve">Biographical Sketch (1500 Character Limit)</w:t>
+      </w:r>
+    </w:p>
+    <w:p>
+      <w:pPr>
+        <w:pStyle w:val="FirstParagraph"/>
+      </w:pPr>
+      <w:r>
+        <w:t xml:space="preserve">As a current freshman at the University of Hawaii at Manoa majoring in molecular cell biology, I carry a long-term goal of becoming a professor of environmental microbiology. As an early graduate valedictorian of Roosevelt high school and a current Dean’s List student with a 3.93 GPA, I have consistently demonstrated academic excellence. My passion for microbiomes and microorganisms was cultivated during a research internship at the Pacific Center for Molecular Biodiversity (PCMB) at the Bishop Museum my freshman year of high school. Here, I gained hands-on experience with microscopy, micropipettes, DNA extraction, PCR and DNA sequencing. Furthermore, I also gained knowledge with standard laboratory procedures such as data analysis such as calculating the amount of microorganisms and the species found throughout the Bishop Museum, this analysis was presented to researchers in the field and other Bishop Museum members with my PCMB intern group.</w:t>
+      </w:r>
+    </w:p>
+    <w:p>
+      <w:pPr>
+        <w:pStyle w:val="BodyText"/>
+      </w:pPr>
+      <w:r>
+        <w:t xml:space="preserve">This research project resonates deeply with me because it integrates historical and modern microbiome analyses to explore how environmental factors have shaped the skin and gut microbiomes of microhylid frogs over 50 years. This project combines my love for museums, specifically the Bishop Museum, and research for micro biodiversity. As a future professor, investigating how different microhabitats (soil/leaf litter, shrubs, and streams) influence these communities will be significant topics of discussion for my future academic publications. Engaging in this project will not only enhance my technical and analytical skills, but also contribute significantly to my future research career and aspirations in academia.</w:t>
+      </w:r>
+    </w:p>
+    <w:bookmarkEnd w:id="25"/>
+    <w:bookmarkStart w:id="26" w:name="X79afb1bf811205b1b00323e21028bdcef4d4004"/>
+    <w:p>
+      <w:pPr>
+        <w:pStyle w:val="Heading2"/>
+      </w:pPr>
+      <w:r>
+        <w:t xml:space="preserve">Training &amp; Research Compliance (1500 character limit):</w:t>
+      </w:r>
+    </w:p>
+    <w:p>
+      <w:pPr>
+        <w:pStyle w:val="FirstParagraph"/>
+      </w:pPr>
+      <w:r>
+        <w:t xml:space="preserve">Alexis has joined the lab and participated in lab meetings. She completed the EHSO safety checklist on March 3, 2025 and copies of the paperwork are kept on file with the Butler Lab. During the training, hazards that may be present in the lab were described, among other topics covered by the checklist.</w:t>
+      </w:r>
+    </w:p>
+    <w:p>
+      <w:pPr>
+        <w:pStyle w:val="BodyText"/>
+      </w:pPr>
+      <w:r>
+        <w:t xml:space="preserve">Alexis has completed EHSO general laboratory safety training on March 1, 2025, as required by the IBC. All genetic and biological safety aspects of the project are covered by Dr. Butlerʻs IBC protocol, which will be renewed with Alexis added before the announcement of UROP awards.</w:t>
+      </w:r>
+    </w:p>
+    <w:p>
+      <w:pPr>
+        <w:pStyle w:val="BodyText"/>
+      </w:pPr>
+      <w:r>
+        <w:t xml:space="preserve">Project-specific training will be provided by Dr. Marguerite Butler beginning in March 2025. Dr. Butler is an expert in the methods described here and has protocol specific SOPs available for review prior to hands-on training. The lab has detailed emergency response and spill protocols that are reviewed before working in the lab. These discussions and training sessions have been ongoing since February 2025 to ensure all necessary compliance requirements are fully met by the start of the project.</w:t>
+      </w:r>
+    </w:p>
+    <w:bookmarkEnd w:id="26"/>
+    <w:bookmarkStart w:id="64" w:name="Xee44d128e13c7c5abda48c3ae489da55aa10790"/>
+    <w:p>
+      <w:pPr>
+        <w:pStyle w:val="Heading2"/>
+      </w:pPr>
+      <w:r>
+        <w:t xml:space="preserve">Bibliography/References (5000 Character Limit)</w:t>
+      </w:r>
+    </w:p>
+    <w:bookmarkStart w:id="63" w:name="refs"/>
+    <w:bookmarkStart w:id="28" w:name="ref-Bates:2022"/>
     <w:p>
       <w:pPr>
         <w:pStyle w:val="Bibliography"/>
@@ -308,7 +415,7 @@
       <w:r>
         <w:t xml:space="preserve"> </w:t>
       </w:r>
-      <w:hyperlink r:id="rId22">
+      <w:hyperlink r:id="rId27">
         <w:r>
           <w:rPr>
             <w:rStyle w:val="Hyperlink"/>
@@ -317,8 +424,8 @@
         </w:r>
       </w:hyperlink>
     </w:p>
-    <w:bookmarkEnd w:id="23"/>
-    <w:bookmarkStart w:id="25" w:name="ref-Bierlich:2018"/>
+    <w:bookmarkEnd w:id="28"/>
+    <w:bookmarkStart w:id="30" w:name="ref-Bierlich:2018"/>
     <w:p>
       <w:pPr>
         <w:pStyle w:val="Bibliography"/>
@@ -355,7 +462,7 @@
       <w:r>
         <w:t xml:space="preserve"> </w:t>
       </w:r>
-      <w:hyperlink r:id="rId24">
+      <w:hyperlink r:id="rId29">
         <w:r>
           <w:rPr>
             <w:rStyle w:val="Hyperlink"/>
@@ -364,8 +471,8 @@
         </w:r>
       </w:hyperlink>
     </w:p>
-    <w:bookmarkEnd w:id="25"/>
-    <w:bookmarkStart w:id="27" w:name="ref-Bletz:2017"/>
+    <w:bookmarkEnd w:id="30"/>
+    <w:bookmarkStart w:id="32" w:name="ref-Bletz:2017"/>
     <w:p>
       <w:pPr>
         <w:pStyle w:val="Bibliography"/>
@@ -402,7 +509,7 @@
       <w:r>
         <w:t xml:space="preserve"> </w:t>
       </w:r>
-      <w:hyperlink r:id="rId26">
+      <w:hyperlink r:id="rId31">
         <w:r>
           <w:rPr>
             <w:rStyle w:val="Hyperlink"/>
@@ -411,13 +518,81 @@
         </w:r>
       </w:hyperlink>
     </w:p>
-    <w:bookmarkEnd w:id="27"/>
-    <w:bookmarkStart w:id="29" w:name="ref-Gajewski:2023"/>
+    <w:bookmarkEnd w:id="32"/>
+    <w:bookmarkStart w:id="34" w:name="ref-Butler:2023"/>
     <w:p>
       <w:pPr>
         <w:pStyle w:val="Bibliography"/>
       </w:pPr>
       <w:r>
+        <w:t xml:space="preserve">Butler, M. A. (2023a).</w:t>
+      </w:r>
+      <w:r>
+        <w:t xml:space="preserve"> </w:t>
+      </w:r>
+      <w:r>
+        <w:rPr>
+          <w:i/>
+          <w:iCs/>
+        </w:rPr>
+        <w:t xml:space="preserve">Data science in r for biologists - course website</w:t>
+      </w:r>
+      <w:r>
+        <w:t xml:space="preserve">.</w:t>
+      </w:r>
+      <w:r>
+        <w:t xml:space="preserve"> </w:t>
+      </w:r>
+      <w:hyperlink r:id="rId33">
+        <w:r>
+          <w:rPr>
+            <w:rStyle w:val="Hyperlink"/>
+          </w:rPr>
+          <w:t xml:space="preserve">https://mbutler808.github.io/rclass/</w:t>
+        </w:r>
+      </w:hyperlink>
+    </w:p>
+    <w:bookmarkEnd w:id="34"/>
+    <w:bookmarkStart w:id="36" w:name="ref-Butler:2023a"/>
+    <w:p>
+      <w:pPr>
+        <w:pStyle w:val="Bibliography"/>
+      </w:pPr>
+      <w:r>
+        <w:t xml:space="preserve">Butler, M. A. (2023b).</w:t>
+      </w:r>
+      <w:r>
+        <w:t xml:space="preserve"> </w:t>
+      </w:r>
+      <w:r>
+        <w:rPr>
+          <w:i/>
+          <w:iCs/>
+        </w:rPr>
+        <w:t xml:space="preserve">Phylogenetic inference with IQTREE2</w:t>
+      </w:r>
+      <w:r>
+        <w:t xml:space="preserve">.</w:t>
+      </w:r>
+      <w:r>
+        <w:t xml:space="preserve"> </w:t>
+      </w:r>
+      <w:hyperlink r:id="rId35">
+        <w:r>
+          <w:rPr>
+            <w:rStyle w:val="Hyperlink"/>
+          </w:rPr>
+          <w:t xml:space="preserve">https://mbutler808.github.io/rclass/posts/2023-04-13-iqtree-phylogenetics/</w:t>
+        </w:r>
+      </w:hyperlink>
+    </w:p>
+    <w:bookmarkEnd w:id="36"/>
+    <w:bookmarkStart w:id="38" w:name="ref-Gajewski:2023"/>
+    <w:p>
+      <w:pPr>
+        <w:pStyle w:val="Bibliography"/>
+      </w:pPr>
+      <w:r>
         <w:t xml:space="preserve">Gajewski, Z., Johnson, L. R., Medina, D., Crainer, W. W., Nagy, C. M., &amp; Belden, L. K. (2023). Skin bacterial community differences among three species of co-occurring ranid frogs [Article].</w:t>
       </w:r>
       <w:r>
@@ -449,7 +624,7 @@
       <w:r>
         <w:t xml:space="preserve"> </w:t>
       </w:r>
-      <w:hyperlink r:id="rId28">
+      <w:hyperlink r:id="rId37">
         <w:r>
           <w:rPr>
             <w:rStyle w:val="Hyperlink"/>
@@ -458,8 +633,8 @@
         </w:r>
       </w:hyperlink>
     </w:p>
-    <w:bookmarkEnd w:id="29"/>
-    <w:bookmarkStart w:id="31" w:name="ref-Garcia-Recinos:2019"/>
+    <w:bookmarkEnd w:id="38"/>
+    <w:bookmarkStart w:id="40" w:name="ref-Garcia-Recinos:2019"/>
     <w:p>
       <w:pPr>
         <w:pStyle w:val="Bibliography"/>
@@ -512,7 +687,7 @@
       <w:r>
         <w:t xml:space="preserve"> </w:t>
       </w:r>
-      <w:hyperlink r:id="rId30">
+      <w:hyperlink r:id="rId39">
         <w:r>
           <w:rPr>
             <w:rStyle w:val="Hyperlink"/>
@@ -521,8 +696,8 @@
         </w:r>
       </w:hyperlink>
     </w:p>
-    <w:bookmarkEnd w:id="31"/>
-    <w:bookmarkStart w:id="33" w:name="ref-Hill:2022"/>
+    <w:bookmarkEnd w:id="40"/>
+    <w:bookmarkStart w:id="42" w:name="ref-Hill:2022"/>
     <w:p>
       <w:pPr>
         <w:pStyle w:val="Bibliography"/>
@@ -565,7 +740,7 @@
       <w:r>
         <w:t xml:space="preserve">, 107618. https://doi.org/</w:t>
       </w:r>
-      <w:hyperlink r:id="rId32">
+      <w:hyperlink r:id="rId41">
         <w:r>
           <w:rPr>
             <w:rStyle w:val="Hyperlink"/>
@@ -574,8 +749,8 @@
         </w:r>
       </w:hyperlink>
     </w:p>
-    <w:bookmarkEnd w:id="33"/>
-    <w:bookmarkStart w:id="35" w:name="ref-Hughey:2017"/>
+    <w:bookmarkEnd w:id="42"/>
+    <w:bookmarkStart w:id="44" w:name="ref-Hughey:2017"/>
     <w:p>
       <w:pPr>
         <w:pStyle w:val="Bibliography"/>
@@ -612,7 +787,7 @@
       <w:r>
         <w:t xml:space="preserve"> </w:t>
       </w:r>
-      <w:hyperlink r:id="rId34">
+      <w:hyperlink r:id="rId43">
         <w:r>
           <w:rPr>
             <w:rStyle w:val="Hyperlink"/>
@@ -621,8 +796,8 @@
         </w:r>
       </w:hyperlink>
     </w:p>
-    <w:bookmarkEnd w:id="35"/>
-    <w:bookmarkStart w:id="37" w:name="ref-Insuk:2024"/>
+    <w:bookmarkEnd w:id="44"/>
+    <w:bookmarkStart w:id="46" w:name="ref-Insuk:2024"/>
     <w:p>
       <w:pPr>
         <w:pStyle w:val="Bibliography"/>
@@ -659,7 +834,7 @@
       <w:r>
         <w:t xml:space="preserve"> </w:t>
       </w:r>
-      <w:hyperlink r:id="rId36">
+      <w:hyperlink r:id="rId45">
         <w:r>
           <w:rPr>
             <w:rStyle w:val="Hyperlink"/>
@@ -668,8 +843,8 @@
         </w:r>
       </w:hyperlink>
     </w:p>
-    <w:bookmarkEnd w:id="37"/>
-    <w:bookmarkStart w:id="39" w:name="ref-Kruger:2020"/>
+    <w:bookmarkEnd w:id="46"/>
+    <w:bookmarkStart w:id="48" w:name="ref-Kruger:2020"/>
     <w:p>
       <w:pPr>
         <w:pStyle w:val="Bibliography"/>
@@ -706,7 +881,7 @@
       <w:r>
         <w:t xml:space="preserve"> </w:t>
       </w:r>
-      <w:hyperlink r:id="rId38">
+      <w:hyperlink r:id="rId47">
         <w:r>
           <w:rPr>
             <w:rStyle w:val="Hyperlink"/>
@@ -715,8 +890,8 @@
         </w:r>
       </w:hyperlink>
     </w:p>
-    <w:bookmarkEnd w:id="39"/>
-    <w:bookmarkStart w:id="41" w:name="ref-Madison:2023"/>
+    <w:bookmarkEnd w:id="48"/>
+    <w:bookmarkStart w:id="50" w:name="ref-Madison:2023"/>
     <w:p>
       <w:pPr>
         <w:pStyle w:val="Bibliography"/>
@@ -753,7 +928,7 @@
       <w:r>
         <w:t xml:space="preserve"> </w:t>
       </w:r>
-      <w:hyperlink r:id="rId40">
+      <w:hyperlink r:id="rId49">
         <w:r>
           <w:rPr>
             <w:rStyle w:val="Hyperlink"/>
@@ -762,8 +937,8 @@
         </w:r>
       </w:hyperlink>
     </w:p>
-    <w:bookmarkEnd w:id="41"/>
-    <w:bookmarkStart w:id="43" w:name="ref-Schilliger:2023"/>
+    <w:bookmarkEnd w:id="50"/>
+    <w:bookmarkStart w:id="52" w:name="ref-Schilliger:2023"/>
     <w:p>
       <w:pPr>
         <w:pStyle w:val="Bibliography"/>
@@ -800,7 +975,7 @@
       <w:r>
         <w:t xml:space="preserve"> </w:t>
       </w:r>
-      <w:hyperlink r:id="rId42">
+      <w:hyperlink r:id="rId51">
         <w:r>
           <w:rPr>
             <w:rStyle w:val="Hyperlink"/>
@@ -809,8 +984,8 @@
         </w:r>
       </w:hyperlink>
     </w:p>
-    <w:bookmarkEnd w:id="43"/>
-    <w:bookmarkStart w:id="45" w:name="ref-Srivathsan:2021"/>
+    <w:bookmarkEnd w:id="52"/>
+    <w:bookmarkStart w:id="54" w:name="ref-Srivathsan:2021"/>
     <w:p>
       <w:pPr>
         <w:pStyle w:val="Bibliography"/>
@@ -847,7 +1022,7 @@
       <w:r>
         <w:t xml:space="preserve"> </w:t>
       </w:r>
-      <w:hyperlink r:id="rId44">
+      <w:hyperlink r:id="rId53">
         <w:r>
           <w:rPr>
             <w:rStyle w:val="Hyperlink"/>
@@ -856,8 +1031,8 @@
         </w:r>
       </w:hyperlink>
     </w:p>
-    <w:bookmarkEnd w:id="45"/>
-    <w:bookmarkStart w:id="47" w:name="ref-Sylvain:2020"/>
+    <w:bookmarkEnd w:id="54"/>
+    <w:bookmarkStart w:id="56" w:name="ref-Sylvain:2020"/>
     <w:p>
       <w:pPr>
         <w:pStyle w:val="Bibliography"/>
@@ -894,7 +1069,7 @@
       <w:r>
         <w:t xml:space="preserve"> </w:t>
       </w:r>
-      <w:hyperlink r:id="rId46">
+      <w:hyperlink r:id="rId55">
         <w:r>
           <w:rPr>
             <w:rStyle w:val="Hyperlink"/>
@@ -903,8 +1078,8 @@
         </w:r>
       </w:hyperlink>
     </w:p>
-    <w:bookmarkEnd w:id="47"/>
-    <w:bookmarkStart w:id="49" w:name="ref-Troitsky:2023"/>
+    <w:bookmarkEnd w:id="56"/>
+    <w:bookmarkStart w:id="58" w:name="ref-Troitsky:2023"/>
     <w:p>
       <w:pPr>
         <w:pStyle w:val="Bibliography"/>
@@ -941,7 +1116,7 @@
       <w:r>
         <w:t xml:space="preserve"> </w:t>
       </w:r>
-      <w:hyperlink r:id="rId48">
+      <w:hyperlink r:id="rId57">
         <w:r>
           <w:rPr>
             <w:rStyle w:val="Hyperlink"/>
@@ -950,8 +1125,8 @@
         </w:r>
       </w:hyperlink>
     </w:p>
-    <w:bookmarkEnd w:id="49"/>
-    <w:bookmarkStart w:id="51" w:name="ref-Vasilita:2024"/>
+    <w:bookmarkEnd w:id="58"/>
+    <w:bookmarkStart w:id="60" w:name="ref-Vasilita:2024"/>
     <w:p>
       <w:pPr>
         <w:pStyle w:val="Bibliography"/>
@@ -988,7 +1163,7 @@
       <w:r>
         <w:t xml:space="preserve"> </w:t>
       </w:r>
-      <w:hyperlink r:id="rId50">
+      <w:hyperlink r:id="rId59">
         <w:r>
           <w:rPr>
             <w:rStyle w:val="Hyperlink"/>
@@ -997,8 +1172,8 @@
         </w:r>
       </w:hyperlink>
     </w:p>
-    <w:bookmarkEnd w:id="51"/>
-    <w:bookmarkStart w:id="53" w:name="ref-Zheng:2022"/>
+    <w:bookmarkEnd w:id="60"/>
+    <w:bookmarkStart w:id="62" w:name="ref-Zheng:2022"/>
     <w:p>
       <w:pPr>
         <w:pStyle w:val="Bibliography"/>
@@ -1035,7 +1210,7 @@
       <w:r>
         <w:t xml:space="preserve"> </w:t>
       </w:r>
-      <w:hyperlink r:id="rId52">
+      <w:hyperlink r:id="rId61">
         <w:r>
           <w:rPr>
             <w:rStyle w:val="Hyperlink"/>
@@ -1044,9 +1219,9 @@
         </w:r>
       </w:hyperlink>
     </w:p>
-    <w:bookmarkEnd w:id="53"/>
-    <w:bookmarkEnd w:id="54"/>
-    <w:bookmarkEnd w:id="55"/>
+    <w:bookmarkEnd w:id="62"/>
+    <w:bookmarkEnd w:id="63"/>
+    <w:bookmarkEnd w:id="64"/>
     <w:sectPr/>
   </w:body>
 </w:document>

</xml_diff>